<commit_message>
BAck to dead wood, februari 2017
</commit_message>
<xml_diff>
--- a/Description and notes/Emails on dead wood analyses.docx
+++ b/Description and notes/Emails on dead wood analyses.docx
@@ -28,38 +28,38 @@
         </w:rPr>
         <w:t xml:space="preserve"> </w:t>
       </w:r>
+      <w:r>
+        <w:rPr>
+          <w:rFonts w:ascii="Arial" w:eastAsia="Times New Roman" w:hAnsi="Arial" w:cs="Arial"/>
+          <w:color w:val="44546A"/>
+          <w:lang w:val="en-GB"/>
+        </w:rPr>
+        <w:t xml:space="preserve"> Erik about catchments and tributaries to solve spatial replication issue </w:t>
+      </w:r>
+    </w:p>
+    <w:p>
+      <w:pPr>
+        <w:shd w:val="clear" w:color="auto" w:fill="FFFFFF"/>
+        <w:spacing w:after="0" w:line="240" w:lineRule="auto"/>
+        <w:rPr>
+          <w:rFonts w:ascii="Arial" w:eastAsia="Times New Roman" w:hAnsi="Arial" w:cs="Arial"/>
+          <w:color w:val="44546A"/>
+          <w:lang w:val="en-GB"/>
+        </w:rPr>
+      </w:pPr>
+    </w:p>
+    <w:p>
+      <w:pPr>
+        <w:shd w:val="clear" w:color="auto" w:fill="FFFFFF"/>
+        <w:spacing w:after="0" w:line="240" w:lineRule="auto"/>
+        <w:rPr>
+          <w:rFonts w:ascii="Arial" w:eastAsia="Times New Roman" w:hAnsi="Arial" w:cs="Arial"/>
+          <w:color w:val="44546A"/>
+          <w:lang w:val="en-GB"/>
+        </w:rPr>
+      </w:pPr>
       <w:bookmarkStart w:id="0" w:name="_GoBack"/>
       <w:bookmarkEnd w:id="0"/>
-      <w:r>
-        <w:rPr>
-          <w:rFonts w:ascii="Arial" w:eastAsia="Times New Roman" w:hAnsi="Arial" w:cs="Arial"/>
-          <w:color w:val="44546A"/>
-          <w:lang w:val="en-GB"/>
-        </w:rPr>
-        <w:t xml:space="preserve"> Erik about catchments and tributaries to solve spatial replication issue </w:t>
-      </w:r>
-    </w:p>
-    <w:p>
-      <w:pPr>
-        <w:shd w:val="clear" w:color="auto" w:fill="FFFFFF"/>
-        <w:spacing w:after="0" w:line="240" w:lineRule="auto"/>
-        <w:rPr>
-          <w:rFonts w:ascii="Arial" w:eastAsia="Times New Roman" w:hAnsi="Arial" w:cs="Arial"/>
-          <w:color w:val="44546A"/>
-          <w:lang w:val="en-GB"/>
-        </w:rPr>
-      </w:pPr>
-    </w:p>
-    <w:p>
-      <w:pPr>
-        <w:shd w:val="clear" w:color="auto" w:fill="FFFFFF"/>
-        <w:spacing w:after="0" w:line="240" w:lineRule="auto"/>
-        <w:rPr>
-          <w:rFonts w:ascii="Arial" w:eastAsia="Times New Roman" w:hAnsi="Arial" w:cs="Arial"/>
-          <w:color w:val="44546A"/>
-          <w:lang w:val="en-GB"/>
-        </w:rPr>
-      </w:pPr>
     </w:p>
     <w:p>
       <w:pPr>

</xml_diff>